<commit_message>
trying to fix atomics
</commit_message>
<xml_diff>
--- a/hw5writeup.docx
+++ b/hw5writeup.docx
@@ -358,15 +358,7 @@
           </wp:inline>
         </w:drawing>
       </w:r>
-      <w:bookmarkStart w:id="0" w:name="_GoBack"/>
-      <w:bookmarkEnd w:id="0"/>
-    </w:p>
-    <w:p/>
-    <w:p/>
-    <w:p/>
-    <w:p/>
-    <w:p/>
-    <w:p/>
+    </w:p>
     <w:p/>
     <w:p/>
     <w:p/>
@@ -428,7 +420,6 @@
     </w:p>
     <w:p>
       <w:r>
-        <w:lastRenderedPageBreak/>
         <w:t>B)</w:t>
       </w:r>
       <w:r>
@@ -488,6 +479,7 @@
         </w:numPr>
       </w:pPr>
       <w:r>
+        <w:lastRenderedPageBreak/>
         <w:t xml:space="preserve">As we can see here the implementations of locks and isolated sections are almost identical in nature except </w:t>
       </w:r>
       <w:r>
@@ -503,8 +495,13 @@
         <w:t xml:space="preserve"> they should be the faster of the two since isolated sections abstracts that. </w:t>
       </w:r>
       <w:r>
-        <w:t xml:space="preserve">The time for Atomics theoretically should have been the fastest, however my implementation made them take turns and didn’t quite take advantage of atomics as it should so there was a bottleneck with the consumers having to sleep if they accessed something they shouldn’t have. Actors was tough to program and required the least amount of thought. It was slow, however that was due to the fact of all the messages piling into the buffer actor. </w:t>
-      </w:r>
+        <w:t>The time for Atomics theoretically should have been the fastest, however my implementation made them take turns and didn’t quite take advantage of atomics as it should so there was a bottleneck with the consumers having to sleep if they accessed something they shouldn’t have. Actors was tough to program and required the least amount of thought. It was slow, however that was due to the fact of all the messages piling into the buffer actor</w:t>
+      </w:r>
+      <w:r>
+        <w:t xml:space="preserve"> so the speedup was not there for this to help.</w:t>
+      </w:r>
+      <w:bookmarkStart w:id="0" w:name="_GoBack"/>
+      <w:bookmarkEnd w:id="0"/>
     </w:p>
     <w:p/>
     <w:p>
@@ -570,7 +567,6 @@
         </w:rPr>
       </w:pPr>
       <w:r>
-        <w:lastRenderedPageBreak/>
         <w:t>Using Actors:</w:t>
       </w:r>
       <w:r>

</xml_diff>

<commit_message>
Fixed atomics and changed actor for sieve
</commit_message>
<xml_diff>
--- a/hw5writeup.docx
+++ b/hw5writeup.docx
@@ -272,10 +272,10 @@
           <w:noProof/>
         </w:rPr>
         <w:drawing>
-          <wp:inline distT="0" distB="0" distL="0" distR="0" wp14:anchorId="7EE3C74E" wp14:editId="0361F972">
-            <wp:extent cx="4152900" cy="1666875"/>
-            <wp:effectExtent l="0" t="0" r="0" b="9525"/>
-            <wp:docPr id="9" name="Picture 9"/>
+          <wp:inline distT="0" distB="0" distL="0" distR="0" wp14:anchorId="1AC85E45" wp14:editId="13D52DC6">
+            <wp:extent cx="4991100" cy="1676400"/>
+            <wp:effectExtent l="0" t="0" r="0" b="0"/>
+            <wp:docPr id="14" name="Picture 14"/>
             <wp:cNvGraphicFramePr>
               <a:graphicFrameLocks xmlns:a="http://schemas.openxmlformats.org/drawingml/2006/main" noChangeAspect="1"/>
             </wp:cNvGraphicFramePr>
@@ -295,7 +295,7 @@
                   <pic:spPr>
                     <a:xfrm>
                       <a:off x="0" y="0"/>
-                      <a:ext cx="4152900" cy="1666875"/>
+                      <a:ext cx="4991100" cy="1676400"/>
                     </a:xfrm>
                     <a:prstGeom prst="rect">
                       <a:avLst/>
@@ -323,10 +323,10 @@
           <w:noProof/>
         </w:rPr>
         <w:drawing>
-          <wp:inline distT="0" distB="0" distL="0" distR="0" wp14:anchorId="282DC64B" wp14:editId="7F1D065B">
-            <wp:extent cx="4248150" cy="1581150"/>
-            <wp:effectExtent l="0" t="0" r="0" b="0"/>
-            <wp:docPr id="13" name="Picture 13"/>
+          <wp:inline distT="0" distB="0" distL="0" distR="0" wp14:anchorId="1B87CEC2" wp14:editId="4413AFA9">
+            <wp:extent cx="5334000" cy="1724025"/>
+            <wp:effectExtent l="0" t="0" r="0" b="9525"/>
+            <wp:docPr id="15" name="Picture 15"/>
             <wp:cNvGraphicFramePr>
               <a:graphicFrameLocks xmlns:a="http://schemas.openxmlformats.org/drawingml/2006/main" noChangeAspect="1"/>
             </wp:cNvGraphicFramePr>
@@ -346,7 +346,7 @@
                   <pic:spPr>
                     <a:xfrm>
                       <a:off x="0" y="0"/>
-                      <a:ext cx="4248150" cy="1581150"/>
+                      <a:ext cx="5334000" cy="1724025"/>
                     </a:xfrm>
                     <a:prstGeom prst="rect">
                       <a:avLst/>
@@ -358,6 +358,8 @@
           </wp:inline>
         </w:drawing>
       </w:r>
+      <w:bookmarkStart w:id="0" w:name="_GoBack"/>
+      <w:bookmarkEnd w:id="0"/>
     </w:p>
     <w:p/>
     <w:p/>
@@ -495,13 +497,14 @@
         <w:t xml:space="preserve"> they should be the faster of the two since isolated sections abstracts that. </w:t>
       </w:r>
       <w:r>
-        <w:t>The time for Atomics theoretically should have been the fastest, however my implementation made them take turns and didn’t quite take advantage of atomics as it should so there was a bottleneck with the consumers having to sleep if they accessed something they shouldn’t have. Actors was tough to program and required the least amount of thought. It was slow, however that was due to the fact of all the messages piling into the buffer actor</w:t>
+        <w:t xml:space="preserve">The time for Atomics theoretically should have been the fastest, however my implementation made them take turns and didn’t quite take advantage of atomics as it should so there was a bottleneck with the consumers having to sleep if they accessed something they shouldn’t have. Actors was tough to program and required the least amount of thought. It was slow, however that was due to the fact of all the messages piling into the buffer </w:t>
+      </w:r>
+      <w:r>
+        <w:t>actor,</w:t>
       </w:r>
       <w:r>
         <w:t xml:space="preserve"> so the speedup was not there for this to help.</w:t>
       </w:r>
-      <w:bookmarkStart w:id="0" w:name="_GoBack"/>
-      <w:bookmarkEnd w:id="0"/>
     </w:p>
     <w:p/>
     <w:p>
@@ -580,10 +583,10 @@
           <w:noProof/>
         </w:rPr>
         <w:drawing>
-          <wp:inline distT="0" distB="0" distL="0" distR="0" wp14:anchorId="702403B8" wp14:editId="30AFA3AE">
-            <wp:extent cx="4629150" cy="1104900"/>
+          <wp:inline distT="0" distB="0" distL="0" distR="0" wp14:anchorId="03D8D63E" wp14:editId="7D78A349">
+            <wp:extent cx="4943475" cy="1590151"/>
             <wp:effectExtent l="0" t="0" r="0" b="0"/>
-            <wp:docPr id="8" name="Picture 8"/>
+            <wp:docPr id="10" name="Picture 10"/>
             <wp:cNvGraphicFramePr>
               <a:graphicFrameLocks xmlns:a="http://schemas.openxmlformats.org/drawingml/2006/main" noChangeAspect="1"/>
             </wp:cNvGraphicFramePr>
@@ -603,7 +606,7 @@
                   <pic:spPr>
                     <a:xfrm>
                       <a:off x="0" y="0"/>
-                      <a:ext cx="4629150" cy="1104900"/>
+                      <a:ext cx="5004483" cy="1609775"/>
                     </a:xfrm>
                     <a:prstGeom prst="rect">
                       <a:avLst/>
@@ -966,6 +969,7 @@
     <w:lsdException w:name="HTML Sample" w:semiHidden="1" w:unhideWhenUsed="1"/>
     <w:lsdException w:name="HTML Typewriter" w:semiHidden="1" w:unhideWhenUsed="1"/>
     <w:lsdException w:name="HTML Variable" w:semiHidden="1" w:unhideWhenUsed="1"/>
+    <w:lsdException w:name="Normal Table" w:semiHidden="1" w:unhideWhenUsed="1"/>
     <w:lsdException w:name="annotation subject" w:semiHidden="1" w:unhideWhenUsed="1"/>
     <w:lsdException w:name="No List" w:semiHidden="1" w:unhideWhenUsed="1"/>
     <w:lsdException w:name="Outline List 1" w:semiHidden="1" w:unhideWhenUsed="1"/>
@@ -1012,8 +1016,10 @@
     <w:lsdException w:name="Table Subtle 2" w:semiHidden="1" w:unhideWhenUsed="1"/>
     <w:lsdException w:name="Table Web 1" w:semiHidden="1" w:unhideWhenUsed="1"/>
     <w:lsdException w:name="Table Web 2" w:semiHidden="1" w:unhideWhenUsed="1"/>
+    <w:lsdException w:name="Table Web 3" w:semiHidden="1" w:unhideWhenUsed="1"/>
     <w:lsdException w:name="Balloon Text" w:semiHidden="1" w:unhideWhenUsed="1"/>
     <w:lsdException w:name="Table Grid" w:uiPriority="39"/>
+    <w:lsdException w:name="Table Theme" w:semiHidden="1" w:unhideWhenUsed="1"/>
     <w:lsdException w:name="Placeholder Text" w:semiHidden="1"/>
     <w:lsdException w:name="No Spacing" w:uiPriority="1" w:qFormat="1"/>
     <w:lsdException w:name="Light Shading" w:uiPriority="60"/>

</xml_diff>